<commit_message>
3220, 4110, 4140, 4930
</commit_message>
<xml_diff>
--- a/4930/hw3/epaulz_hw3.docx
+++ b/4930/hw3/epaulz_hw3.docx
@@ -18,10 +18,19 @@
         <w:t>ECE 4930-004</w:t>
       </w:r>
     </w:p>
+    <w:p/>
     <w:p>
       <w:pPr>
-        <w:jc w:val="right"/>
+        <w:rPr>
+          <w:b/>
+        </w:rPr>
       </w:pPr>
+      <w:r>
+        <w:rPr>
+          <w:b/>
+        </w:rPr>
+        <w:t>HW3</w:t>
+      </w:r>
     </w:p>
     <w:p>
       <w:pPr>
@@ -29,19 +38,37 @@
           <w:b/>
         </w:rPr>
       </w:pPr>
-      <w:r>
+    </w:p>
+    <w:p>
+      <w:pPr>
         <w:rPr>
           <w:b/>
         </w:rPr>
-        <w:t>HW3</w:t>
-      </w:r>
+      </w:pPr>
     </w:p>
     <w:p>
       <w:pPr>
         <w:rPr>
           <w:b/>
+          <w:i/>
         </w:rPr>
       </w:pPr>
+      <w:r>
+        <w:rPr>
+          <w:b/>
+          <w:i/>
+        </w:rPr>
+        <w:t xml:space="preserve">Part 1: Installing </w:t>
+      </w:r>
+      <w:proofErr w:type="spellStart"/>
+      <w:r>
+        <w:rPr>
+          <w:b/>
+          <w:i/>
+        </w:rPr>
+        <w:t>FlipIt</w:t>
+      </w:r>
+      <w:proofErr w:type="spellEnd"/>
     </w:p>
     <w:p>
       <w:pPr>
@@ -49,27 +76,6 @@
           <w:i/>
         </w:rPr>
       </w:pPr>
-      <w:r>
-        <w:rPr>
-          <w:i/>
-        </w:rPr>
-        <w:t xml:space="preserve">Part 1: Installing </w:t>
-      </w:r>
-      <w:proofErr w:type="spellStart"/>
-      <w:r>
-        <w:rPr>
-          <w:i/>
-        </w:rPr>
-        <w:t>FlipIt</w:t>
-      </w:r>
-      <w:proofErr w:type="spellEnd"/>
-    </w:p>
-    <w:p>
-      <w:pPr>
-        <w:rPr>
-          <w:i/>
-        </w:rPr>
-      </w:pPr>
     </w:p>
     <w:p>
       <w:r>
@@ -99,7 +105,11 @@
         <w:t>Starting faulty computation.</w:t>
       </w:r>
     </w:p>
-    <w:p/>
+    <w:p>
+      <w:r>
+        <w:softHyphen/>
+      </w:r>
+    </w:p>
     <w:p>
       <w:r>
         <w:t>/*********************************Start**************************************/</w:t>
@@ -177,11 +187,13 @@
     <w:p>
       <w:pPr>
         <w:rPr>
+          <w:b/>
           <w:i/>
         </w:rPr>
       </w:pPr>
       <w:r>
         <w:rPr>
+          <w:b/>
           <w:i/>
         </w:rPr>
         <w:t>Part 2: Compile HPCCG</w:t>
@@ -384,12 +396,12 @@
     </w:p>
     <w:p>
       <w:r>
+        <w:lastRenderedPageBreak/>
         <w:t>Iteration = 105   Residual = 5.99938e-14</w:t>
       </w:r>
     </w:p>
     <w:p>
       <w:r>
-        <w:lastRenderedPageBreak/>
         <w:t>Iteration = 120   Residual = 2.62093e-16</w:t>
       </w:r>
     </w:p>
@@ -804,6 +816,253 @@
         <w:t>0]$</w:t>
       </w:r>
       <w:proofErr w:type="gramEnd"/>
+    </w:p>
+    <w:p/>
+    <w:p/>
+    <w:p/>
+    <w:p/>
+    <w:p/>
+    <w:p>
+      <w:pPr>
+        <w:rPr>
+          <w:b/>
+          <w:i/>
+        </w:rPr>
+      </w:pPr>
+      <w:r>
+        <w:rPr>
+          <w:b/>
+          <w:i/>
+        </w:rPr>
+        <w:t>Part 3: Instrument HPCCG for Fault Injection</w:t>
+      </w:r>
+    </w:p>
+    <w:p>
+      <w:pPr>
+        <w:rPr>
+          <w:i/>
+        </w:rPr>
+      </w:pPr>
+    </w:p>
+    <w:p>
+      <w:r>
+        <w:t>[epaulz@node0068 HPCCG-1.</w:t>
+      </w:r>
+      <w:proofErr w:type="gramStart"/>
+      <w:r>
+        <w:t>0]$</w:t>
+      </w:r>
+      <w:proofErr w:type="gramEnd"/>
+      <w:r>
+        <w:t xml:space="preserve"> </w:t>
+      </w:r>
+      <w:proofErr w:type="spellStart"/>
+      <w:r>
+        <w:t>mpirun</w:t>
+      </w:r>
+      <w:proofErr w:type="spellEnd"/>
+      <w:r>
+        <w:t xml:space="preserve"> -n 8 ./</w:t>
+      </w:r>
+      <w:proofErr w:type="spellStart"/>
+      <w:r>
+        <w:t>test_HPCCG</w:t>
+      </w:r>
+      <w:proofErr w:type="spellEnd"/>
+      <w:r>
+        <w:t xml:space="preserve"> 32 32 32 --</w:t>
+      </w:r>
+      <w:proofErr w:type="spellStart"/>
+      <w:r>
+        <w:t>stateFile</w:t>
+      </w:r>
+      <w:proofErr w:type="spellEnd"/>
+      <w:r>
+        <w:t xml:space="preserve"> /home/</w:t>
+      </w:r>
+      <w:proofErr w:type="spellStart"/>
+      <w:r>
+        <w:t>epaulz</w:t>
+      </w:r>
+      <w:proofErr w:type="spellEnd"/>
+      <w:r>
+        <w:t>/hw3-4930/</w:t>
+      </w:r>
+      <w:proofErr w:type="spellStart"/>
+      <w:r>
+        <w:t>FlipIt</w:t>
+      </w:r>
+      <w:proofErr w:type="spellEnd"/>
+      <w:r>
+        <w:t>//.HPCCG --</w:t>
+      </w:r>
+      <w:proofErr w:type="spellStart"/>
+      <w:r>
+        <w:t>numberFaulty</w:t>
+      </w:r>
+      <w:proofErr w:type="spellEnd"/>
+      <w:r>
+        <w:t xml:space="preserve"> 1 --faulty 2 29634</w:t>
+      </w:r>
+    </w:p>
+    <w:p>
+      <w:r>
+        <w:t>Fault injector seed: 233</w:t>
+      </w:r>
+    </w:p>
+    <w:p>
+      <w:r>
+        <w:t>Initial Residual = 1944.57</w:t>
+      </w:r>
+    </w:p>
+    <w:p/>
+    <w:p>
+      <w:r>
+        <w:t>/*********************************Start**************************************/</w:t>
+      </w:r>
+    </w:p>
+    <w:p/>
+    <w:p>
+      <w:r>
+        <w:t>Successfully injected Converted Pointer error!!</w:t>
+      </w:r>
+    </w:p>
+    <w:p>
+      <w:r>
+        <w:t>Rank: 2</w:t>
+      </w:r>
+    </w:p>
+    <w:p>
+      <w:r>
+        <w:t>Total # faults injected: 1</w:t>
+      </w:r>
+    </w:p>
+    <w:p>
+      <w:r>
+        <w:t>Bit position is: 47</w:t>
+      </w:r>
+    </w:p>
+    <w:p>
+      <w:r>
+        <w:t>Index of the fault site: 33196</w:t>
+      </w:r>
+    </w:p>
+    <w:p>
+      <w:r>
+        <w:t>Fault site probability: 1.000000e-08</w:t>
+      </w:r>
+    </w:p>
+    <w:p>
+      <w:r>
+        <w:t>Chosen random probability is: 4.862908e-09</w:t>
+      </w:r>
+    </w:p>
+    <w:p>
+      <w:r>
+        <w:t>Attempts since last injection: 292195571</w:t>
+      </w:r>
+    </w:p>
+    <w:p/>
+    <w:p>
+      <w:r>
+        <w:t>/*********************************End**************************************/</w:t>
+      </w:r>
+    </w:p>
+    <w:p/>
+    <w:p>
+      <w:r>
+        <w:t>===================================================================================</w:t>
+      </w:r>
+    </w:p>
+    <w:p>
+      <w:r>
+        <w:t>=   BAD TERMINATION OF ONE OF YOUR APPLICATION PROCESSES</w:t>
+      </w:r>
+    </w:p>
+    <w:p>
+      <w:r>
+        <w:t>=   PID 495 RUNNING AT node0068.palmetto.clemson.edu</w:t>
+      </w:r>
+    </w:p>
+    <w:p>
+      <w:r>
+        <w:t>=   EXIT CODE: 139</w:t>
+      </w:r>
+    </w:p>
+    <w:p>
+      <w:r>
+        <w:t>=   CLEANING UP REMAINING PROCESSES</w:t>
+      </w:r>
+    </w:p>
+    <w:p>
+      <w:r>
+        <w:t>=   YOU CAN IGNORE THE BELOW CLEANUP MESSAGES</w:t>
+      </w:r>
+    </w:p>
+    <w:p>
+      <w:r>
+        <w:t>===================================================================================</w:t>
+      </w:r>
+    </w:p>
+    <w:p>
+      <w:r>
+        <w:t>YOUR APPLICATION TERMINATED WITH THE EXIT STRING: Segmentation fault (signal 11)</w:t>
+      </w:r>
+    </w:p>
+    <w:p>
+      <w:r>
+        <w:t>This typically refers to a problem with your application.</w:t>
+      </w:r>
+    </w:p>
+    <w:p>
+      <w:r>
+        <w:t>Please see the FAQ page for debugging suggestions</w:t>
+      </w:r>
+    </w:p>
+    <w:p>
+      <w:r>
+        <w:t>[epaulz@node0068 HPCCG-1.</w:t>
+      </w:r>
+      <w:proofErr w:type="gramStart"/>
+      <w:r>
+        <w:t>0]$</w:t>
+      </w:r>
+      <w:proofErr w:type="gramEnd"/>
+    </w:p>
+    <w:p>
+      <w:pPr>
+        <w:rPr>
+          <w:i/>
+        </w:rPr>
+      </w:pPr>
+    </w:p>
+    <w:p>
+      <w:pPr>
+        <w:rPr>
+          <w:i/>
+        </w:rPr>
+      </w:pPr>
+    </w:p>
+    <w:p>
+      <w:pPr>
+        <w:rPr>
+          <w:b/>
+          <w:i/>
+        </w:rPr>
+      </w:pPr>
+      <w:r>
+        <w:rPr>
+          <w:b/>
+          <w:i/>
+        </w:rPr>
+        <w:t>Part 4: Conduct a Fault Injection Campaign</w:t>
+      </w:r>
+    </w:p>
+    <w:p/>
+    <w:p>
+      <w:r>
+        <w:t>---</w:t>
+      </w:r>
     </w:p>
     <w:p/>
     <w:p>
@@ -813,66 +1072,45 @@
     <w:p>
       <w:pPr>
         <w:rPr>
+          <w:b/>
           <w:i/>
         </w:rPr>
       </w:pPr>
       <w:r>
         <w:rPr>
+          <w:b/>
           <w:i/>
         </w:rPr>
-        <w:t>Part 3: Instrument HPCCG for Fault Injection</w:t>
-      </w:r>
+        <w:t xml:space="preserve">Part 5: Installing </w:t>
+      </w:r>
+      <w:proofErr w:type="spellStart"/>
+      <w:r>
+        <w:rPr>
+          <w:b/>
+          <w:i/>
+        </w:rPr>
+        <w:t>FaultSight</w:t>
+      </w:r>
+      <w:proofErr w:type="spellEnd"/>
     </w:p>
     <w:p>
       <w:pPr>
         <w:rPr>
+          <w:b/>
           <w:i/>
         </w:rPr>
       </w:pPr>
       <w:r>
         <w:rPr>
+          <w:b/>
           <w:i/>
         </w:rPr>
-        <w:t>Part 4: Conduct a Fault Injection Campaign</w:t>
-      </w:r>
-    </w:p>
-    <w:p>
-      <w:pPr>
-        <w:rPr>
-          <w:i/>
-        </w:rPr>
-      </w:pPr>
-      <w:r>
-        <w:rPr>
-          <w:i/>
-        </w:rPr>
-        <w:t xml:space="preserve">Part 5: Installing </w:t>
-      </w:r>
-      <w:proofErr w:type="spellStart"/>
-      <w:r>
-        <w:rPr>
-          <w:i/>
-        </w:rPr>
-        <w:t>FaultSight</w:t>
-      </w:r>
-      <w:proofErr w:type="spellEnd"/>
-    </w:p>
-    <w:p>
-      <w:pPr>
-        <w:rPr>
-          <w:i/>
-        </w:rPr>
-      </w:pPr>
-      <w:r>
-        <w:rPr>
-          <w:i/>
-        </w:rPr>
-        <w:lastRenderedPageBreak/>
         <w:t xml:space="preserve">Part 6: Fault Injection Analysis with </w:t>
       </w:r>
       <w:proofErr w:type="spellStart"/>
       <w:r>
         <w:rPr>
+          <w:b/>
           <w:i/>
         </w:rPr>
         <w:t>FaultSight</w:t>

</xml_diff>